<commit_message>
Added Arc 5, the prequel
Arc 1 - 4 is the main story
Arc 5 is the prequel
Updated for better continuity
</commit_message>
<xml_diff>
--- a/Story/English/Arc_3_Refined.docx
+++ b/Story/English/Arc_3_Refined.docx
@@ -2158,7 +2158,7 @@
     </w:p>
     <w:p>
       <w:pPr>
-        <w:pStyle w:val="BlockQuotation"/>
+        <w:pStyle w:val="BlockQuotationuser"/>
         <w:rPr/>
       </w:pPr>
       <w:r>
@@ -3067,7 +3067,7 @@
     </w:p>
     <w:p>
       <w:pPr>
-        <w:pStyle w:val="BlockQuotation"/>
+        <w:pStyle w:val="BlockQuotationuser"/>
         <w:rPr/>
       </w:pPr>
       <w:r>
@@ -3802,7 +3802,31 @@
       <w:r>
         <w:rPr/>
         <w:br/>
-        <w:t>These are precious memories… part of our records.</w:t>
+        <w:t xml:space="preserve">These are </w:t>
+      </w:r>
+      <w:r>
+        <w:rPr/>
+        <w:t>not supposed to go out</w:t>
+      </w:r>
+      <w:r>
+        <w:rPr/>
+        <w:t xml:space="preserve">… </w:t>
+      </w:r>
+      <w:r>
+        <w:rPr/>
+        <w:t xml:space="preserve">We are legally required to keep out </w:t>
+      </w:r>
+      <w:r>
+        <w:rPr/>
+        <w:t xml:space="preserve">records </w:t>
+      </w:r>
+      <w:r>
+        <w:rPr/>
+        <w:t>private</w:t>
+      </w:r>
+      <w:r>
+        <w:rPr/>
+        <w:t>.</w:t>
       </w:r>
     </w:p>
     <w:p>
@@ -3841,7 +3865,15 @@
       </w:r>
       <w:r>
         <w:rPr/>
-        <w:t xml:space="preserve"> Aurelia. And she’s an officer now. You can trust her. The documents will be safe.</w:t>
+        <w:t xml:space="preserve"> Aurelia. And she’s an </w:t>
+      </w:r>
+      <w:r>
+        <w:rPr/>
+        <w:t xml:space="preserve">Elite Force </w:t>
+      </w:r>
+      <w:r>
+        <w:rPr/>
+        <w:t>officer now. You can trust her. The documents will be safe.</w:t>
       </w:r>
     </w:p>
     <w:p>
@@ -11543,19 +11575,7 @@
         <w:rPr>
           <w:rStyle w:val="Emphasis"/>
         </w:rPr>
-        <w:t xml:space="preserve">Chief Bima stands in a </w:t>
-      </w:r>
-      <w:r>
-        <w:rPr>
-          <w:rStyle w:val="Emphasis"/>
-        </w:rPr>
-        <w:t>his office</w:t>
-      </w:r>
-      <w:r>
-        <w:rPr>
-          <w:rStyle w:val="Emphasis"/>
-        </w:rPr>
-        <w:t>, phone in hand, looking increasingly uncomfortable.</w:t>
+        <w:t>Chief Bima stands in a his office, phone in hand, looking increasingly uncomfortable.</w:t>
       </w:r>
     </w:p>
     <w:p>
@@ -12329,8 +12349,8 @@
       <w:bCs/>
     </w:rPr>
   </w:style>
-  <w:style w:type="character" w:styleId="Bulletsuser">
-    <w:name w:val="Bullets (user)"/>
+  <w:style w:type="character" w:styleId="Bullets">
+    <w:name w:val="Bullets"/>
     <w:qFormat/>
     <w:rPr>
       <w:rFonts w:ascii="OpenSymbol" w:hAnsi="OpenSymbol" w:eastAsia="OpenSymbol" w:cs="OpenSymbol"/>
@@ -12401,8 +12421,8 @@
       <w:rFonts w:cs="Noto Sans Devanagari"/>
     </w:rPr>
   </w:style>
-  <w:style w:type="paragraph" w:styleId="BlockQuotation">
-    <w:name w:val="Block Quotation"/>
+  <w:style w:type="paragraph" w:styleId="BlockQuotationuser">
+    <w:name w:val="Block Quotation (user)"/>
     <w:basedOn w:val="Normal"/>
     <w:qFormat/>
     <w:pPr>
@@ -12428,8 +12448,8 @@
       <w:szCs w:val="12"/>
     </w:rPr>
   </w:style>
-  <w:style w:type="paragraph" w:styleId="BlockQuotationuser">
-    <w:name w:val="Block Quotation (user)"/>
+  <w:style w:type="paragraph" w:styleId="BlockQuotation">
+    <w:name w:val="Block Quotation"/>
     <w:basedOn w:val="Normal"/>
     <w:qFormat/>
     <w:pPr>

</xml_diff>